<commit_message>
vault backup: 2022-10-24 21:03:34
</commit_message>
<xml_diff>
--- a/Методология научного познания/Коллоквиумы/Коллоквиум 1.docx
+++ b/Методология научного познания/Коллоквиумы/Коллоквиум 1.docx
@@ -3,8 +3,687 @@
 <w:document xmlns:wpc="http://schemas.microsoft.com/office/word/2010/wordprocessingCanvas" xmlns:mc="http://schemas.openxmlformats.org/markup-compatibility/2006" xmlns:o="urn:schemas-microsoft-com:office:office" xmlns:r="http://schemas.openxmlformats.org/officeDocument/2006/relationships" xmlns:m="http://schemas.openxmlformats.org/officeDocument/2006/math" xmlns:v="urn:schemas-microsoft-com:vml" xmlns:wp14="http://schemas.microsoft.com/office/word/2010/wordprocessingDrawing" xmlns:wp="http://schemas.openxmlformats.org/drawingml/2006/wordprocessingDrawing" xmlns:w="http://schemas.openxmlformats.org/wordprocessingml/2006/main" xmlns:w14="http://schemas.microsoft.com/office/word/2010/wordml" xmlns:w10="urn:schemas-microsoft-com:office:word" xmlns:w15="http://schemas.microsoft.com/office/word/2012/wordml" xmlns:wpg="http://schemas.microsoft.com/office/word/2010/wordprocessingGroup" xmlns:wpi="http://schemas.microsoft.com/office/word/2010/wordprocessingInk" xmlns:wne="http://schemas.microsoft.com/office/word/2006/wordml" xmlns:wps="http://schemas.microsoft.com/office/word/2010/wordprocessingShape" xmlns:wpsCustomData="http://www.wps.cn/officeDocument/2013/wpsCustomData" mc:Ignorable="w14 w15 wp14">
   <w:body>
     <w:p>
+      <w:pPr>
+        <w:pStyle w:val="2"/>
+        <w:bidi w:val="0"/>
+        <w:rPr>
+          <w:rFonts w:hint="default"/>
+          <w:lang w:val="ru-RU"/>
+        </w:rPr>
+      </w:pPr>
+      <w:r>
+        <w:rPr>
+          <w:rFonts w:hint="default"/>
+          <w:lang w:val="ru-RU"/>
+        </w:rPr>
+        <w:t>Этические ограничения в развитии науки</w:t>
+      </w:r>
+    </w:p>
+    <w:p>
+      <w:pPr>
+        <w:rPr>
+          <w:rFonts w:hint="default"/>
+          <w:lang w:val="ru-RU"/>
+        </w:rPr>
+      </w:pPr>
+    </w:p>
+    <w:p>
+      <w:pPr>
+        <w:ind w:firstLine="708" w:firstLineChars="0"/>
+        <w:rPr>
+          <w:rFonts w:hint="default"/>
+          <w:lang w:val="ru-RU"/>
+        </w:rPr>
+      </w:pPr>
+      <w:r>
+        <w:rPr>
+          <w:rFonts w:hint="default"/>
+          <w:lang w:val="ru-RU"/>
+        </w:rPr>
+        <w:t>Этика (греч. ἠθική, от др.-греч. ἦθος — этос, нрав, обычай) — философская дисциплина, исследующая нравственность и мораль[1].</w:t>
+      </w:r>
+    </w:p>
+    <w:p>
+      <w:pPr>
+        <w:rPr>
+          <w:rFonts w:hint="default"/>
+          <w:lang w:val="ru-RU"/>
+        </w:rPr>
+      </w:pPr>
+    </w:p>
+    <w:p>
+      <w:pPr>
+        <w:ind w:firstLine="708" w:firstLineChars="0"/>
+        <w:rPr>
+          <w:rFonts w:hint="default"/>
+          <w:lang w:val="ru-RU"/>
+        </w:rPr>
+      </w:pPr>
+      <w:r>
+        <w:rPr>
+          <w:rFonts w:hint="default"/>
+          <w:lang w:val="ru-RU"/>
+        </w:rPr>
+        <w:t>Первоначально смыслом слова этос было совместное жилище и правила, порождённые совместным проживанием, нормы, сплачивающие общество, способствующие преодолению индивидуализма и агрессивности. По мере развития общества к этому смыслу добавляется изучение совести, добра и зла, сочувствия, дружбы, смысла жизни, самопожертвования и так далее[2]. Выработанные этикой понятия — милосердие, справедливость, дружба, солидарность и другие, направляют моральное развитие социальных институтов и отношений[1].</w:t>
+      </w:r>
+    </w:p>
+    <w:p>
+      <w:pPr>
+        <w:rPr>
+          <w:rFonts w:hint="default"/>
+          <w:lang w:val="ru-RU"/>
+        </w:rPr>
+      </w:pPr>
+    </w:p>
+    <w:p>
+      <w:pPr>
+        <w:ind w:firstLine="708" w:firstLineChars="0"/>
+        <w:rPr>
+          <w:rFonts w:hint="default"/>
+          <w:lang w:val="ru-RU"/>
+        </w:rPr>
+      </w:pPr>
+      <w:r>
+        <w:rPr>
+          <w:rFonts w:hint="default"/>
+          <w:lang w:val="ru-RU"/>
+        </w:rPr>
+        <w:t>В науке под этикой понимают область знания, а под моралью или нравственностью — то, что она изучает. В живом языке это разграничение пока отсутствует. Термин «этика» иногда употребляется также для обозначения системы моральных и нравственных норм определённой социальной группы.</w:t>
+      </w:r>
+    </w:p>
+    <w:p>
+      <w:pPr>
+        <w:rPr>
+          <w:rFonts w:hint="default"/>
+          <w:lang w:val="ru-RU"/>
+        </w:rPr>
+      </w:pPr>
+    </w:p>
+    <w:p>
+      <w:pPr>
+        <w:ind w:firstLine="708" w:firstLineChars="0"/>
+        <w:rPr>
+          <w:rFonts w:hint="default"/>
+          <w:lang w:val="ru-RU"/>
+        </w:rPr>
+      </w:pPr>
+      <w:r>
+        <w:rPr>
+          <w:rFonts w:hint="default"/>
+          <w:lang w:val="ru-RU"/>
+        </w:rPr>
+        <w:t xml:space="preserve">Основные направления этики науки: </w:t>
+      </w:r>
+    </w:p>
+    <w:p>
+      <w:pPr>
+        <w:ind w:firstLine="708" w:firstLineChars="0"/>
+        <w:rPr>
+          <w:rFonts w:hint="default"/>
+          <w:lang w:val="ru-RU"/>
+        </w:rPr>
+      </w:pPr>
+      <w:r>
+        <w:rPr>
+          <w:rFonts w:hint="default"/>
+          <w:lang w:val="ru-RU"/>
+        </w:rPr>
+        <w:t xml:space="preserve">– внешняя этика науки — это изучение этических проблем, зарождаемых взаимодействием общества и науки; </w:t>
+      </w:r>
+    </w:p>
+    <w:p>
+      <w:pPr>
+        <w:ind w:firstLine="708" w:firstLineChars="0"/>
+        <w:rPr>
+          <w:rFonts w:hint="default"/>
+          <w:lang w:val="ru-RU"/>
+        </w:rPr>
+      </w:pPr>
+      <w:r>
+        <w:rPr>
+          <w:rFonts w:hint="default"/>
+          <w:lang w:val="ru-RU"/>
+        </w:rPr>
+        <w:t>– внутренняя этика науки — особый раздел этики науки представляет проблемы, относящиеся к взаимодействиям в пределах научного сообщества.</w:t>
+      </w:r>
+    </w:p>
+    <w:p>
+      <w:pPr>
+        <w:rPr>
+          <w:rFonts w:hint="default"/>
+          <w:lang w:val="ru-RU"/>
+        </w:rPr>
+      </w:pPr>
+    </w:p>
+    <w:p>
+      <w:pPr>
+        <w:pStyle w:val="2"/>
+        <w:bidi w:val="0"/>
+        <w:rPr>
+          <w:rFonts w:hint="default"/>
+          <w:lang w:val="en-US"/>
+        </w:rPr>
+      </w:pPr>
+      <w:r>
+        <w:rPr>
+          <w:rFonts w:hint="default"/>
+          <w:lang w:val="ru-RU"/>
+        </w:rPr>
+        <w:t>Современные проблемы</w:t>
+      </w:r>
+    </w:p>
+    <w:p>
+      <w:pPr>
+        <w:ind w:firstLine="708" w:firstLineChars="0"/>
+        <w:rPr>
+          <w:rFonts w:hint="default"/>
+          <w:lang w:val="ru-RU"/>
+        </w:rPr>
+      </w:pPr>
+      <w:r>
+        <w:rPr>
+          <w:rFonts w:hint="default"/>
+          <w:lang w:val="ru-RU"/>
+        </w:rPr>
+        <w:t xml:space="preserve">Развитие технической культуры стало критичным на границах роста цивилизации во второй половине 20 века из-за кризисов и проблем во всём мире. Среди тех проблем, вызванных техногенной цивилизацией, можно выделить три главные, поставившие под угрозу безопасность человечества: </w:t>
+      </w:r>
+    </w:p>
+    <w:p>
+      <w:pPr>
+        <w:numPr>
+          <w:ilvl w:val="0"/>
+          <w:numId w:val="1"/>
+        </w:numPr>
+        <w:ind w:left="420" w:leftChars="0" w:hanging="420" w:firstLineChars="0"/>
+        <w:rPr>
+          <w:rFonts w:hint="default"/>
+          <w:lang w:val="ru-RU"/>
+        </w:rPr>
+      </w:pPr>
+      <w:r>
+        <w:rPr>
+          <w:rFonts w:hint="default"/>
+          <w:b/>
+          <w:bCs/>
+          <w:lang w:val="ru-RU"/>
+        </w:rPr>
+        <w:t>Проблема выживания в следствии постоянного совершенствования оружия массового поражения</w:t>
+      </w:r>
+      <w:r>
+        <w:rPr>
+          <w:rFonts w:hint="default"/>
+          <w:lang w:val="ru-RU"/>
+        </w:rPr>
+        <w:t xml:space="preserve">. С развитием ядерного оружия появилась проблема возможного самоуничтожения, это негативная сторона научно-технического прогресса, открывшего возможности для военной техники. </w:t>
+      </w:r>
+    </w:p>
+    <w:p>
+      <w:pPr>
+        <w:numPr>
+          <w:ilvl w:val="0"/>
+          <w:numId w:val="1"/>
+        </w:numPr>
+        <w:ind w:left="420" w:leftChars="0" w:hanging="420" w:firstLineChars="0"/>
+        <w:rPr>
+          <w:rFonts w:hint="default"/>
+          <w:lang w:val="ru-RU"/>
+        </w:rPr>
+      </w:pPr>
+      <w:r>
+        <w:rPr>
+          <w:rFonts w:hint="default"/>
+          <w:b/>
+          <w:bCs/>
+          <w:lang w:val="ru-RU"/>
+        </w:rPr>
+        <w:t>Проблема кризиса экологии</w:t>
+      </w:r>
+      <w:r>
+        <w:rPr>
+          <w:rFonts w:hint="default"/>
+          <w:lang w:val="ru-RU"/>
+        </w:rPr>
+        <w:t>. Постоянно возрастающее число автомобилей, вырубка лесов, загрязнение водоёмов наносят отпечаток на биосферу и в современное время масштабы таковы, что биосфера начинает разрушаться как целостная экосистема. Возможная экологическая катастрофа требует от человечества принципиально новых идей для сохранения природы и здоровья людей. Необходимо отходить от потребительства и возвращаться к более скромному образу жизни даже в тех странах, где живут богато.</w:t>
+      </w:r>
+    </w:p>
+    <w:p>
+      <w:pPr>
+        <w:numPr>
+          <w:numId w:val="0"/>
+        </w:numPr>
+        <w:rPr>
+          <w:rFonts w:hint="default"/>
+          <w:lang w:val="ru-RU"/>
+        </w:rPr>
+      </w:pPr>
+    </w:p>
+    <w:p>
+      <w:pPr>
+        <w:pStyle w:val="2"/>
+        <w:bidi w:val="0"/>
+        <w:rPr>
+          <w:rFonts w:hint="default"/>
+          <w:lang w:val="ru-RU"/>
+        </w:rPr>
+      </w:pPr>
+      <w:r>
+        <w:rPr>
+          <w:rFonts w:hint="default"/>
+          <w:lang w:val="ru-RU"/>
+        </w:rPr>
+        <w:t>Биоэтика</w:t>
+      </w:r>
+    </w:p>
+    <w:p>
+      <w:pPr>
+        <w:ind w:firstLine="708" w:firstLineChars="0"/>
+        <w:rPr>
+          <w:rFonts w:hint="default"/>
+          <w:lang w:val="ru-RU"/>
+        </w:rPr>
+      </w:pPr>
+      <w:r>
+        <w:rPr>
+          <w:rFonts w:hint="default"/>
+          <w:lang w:val="ru-RU"/>
+        </w:rPr>
+        <w:t>Биоэтика — это этика защиты жизни в условиях современной медицинской практики (так сказать, "медицинской инженерии"), делающей возможным манипулирование человеческой жизнью, когда она только зарождается, а также на самой последней стадии ее существования.</w:t>
+      </w:r>
+    </w:p>
+    <w:p>
+      <w:pPr>
+        <w:ind w:firstLine="708" w:firstLineChars="0"/>
+        <w:rPr>
+          <w:rFonts w:hint="default"/>
+          <w:lang w:val="ru-RU"/>
+        </w:rPr>
+      </w:pPr>
+      <w:r>
+        <w:rPr>
+          <w:rFonts w:hint="default"/>
+          <w:lang w:val="ru-RU"/>
+        </w:rPr>
+        <w:t>Биоэтические исследования, прежде всего, сосредоточены на тех "проблемных ситуациях", которые возникают в связи с медицинскими вмешательствами в процессы зарождения и умирания человека. Основные из этих "проблемных ситуаций" — искусственное оплодотворение; искусственный аборт; применение контрацептивных средств, в том числе - стерилизации; клонирование человека;</w:t>
+      </w:r>
+    </w:p>
+    <w:p>
+      <w:pPr>
+        <w:ind w:firstLine="708" w:firstLineChars="0"/>
+        <w:rPr>
+          <w:rFonts w:hint="default"/>
+          <w:lang w:val="ru-RU"/>
+        </w:rPr>
+      </w:pPr>
+      <w:r>
+        <w:rPr>
+          <w:rFonts w:hint="default"/>
+          <w:lang w:val="ru-RU"/>
+        </w:rPr>
+        <w:t>В настоящее время имеются нормативные документы ВМА, касающиеся практически всех биоэтических "проблемных ситуаций", основных биоэтических вопросов (Декларация о планировании семьи, 1967; Сиднейская декларация относительно смерти, 1968; Декларация Осло о медицинском аборте, 1970; Декларация об эвтаназии, 1987 и т.д.). В этих документах с учетом глубочайшей морально-этической противоречивости каждой из "проблемных ситуаций" даются рекомендации, алгоритмы их разрешения.</w:t>
+      </w:r>
+    </w:p>
+    <w:p>
+      <w:pPr>
+        <w:ind w:firstLine="708" w:firstLineChars="0"/>
+        <w:rPr>
+          <w:rFonts w:hint="default"/>
+          <w:lang w:val="ru-RU"/>
+        </w:rPr>
+      </w:pPr>
+    </w:p>
+    <w:p>
+      <w:pPr>
+        <w:rPr>
+          <w:rStyle w:val="8"/>
+          <w:rFonts w:hint="default"/>
+          <w:lang w:val="ru-RU"/>
+        </w:rPr>
+      </w:pPr>
+      <w:r>
+        <w:rPr>
+          <w:rStyle w:val="8"/>
+          <w:rFonts w:hint="default"/>
+          <w:lang w:val="ru-RU"/>
+        </w:rPr>
+        <w:t>Ребенок от троих родителей</w:t>
+      </w:r>
+    </w:p>
+    <w:p>
+      <w:pPr>
+        <w:ind w:firstLine="708" w:firstLineChars="0"/>
+        <w:rPr>
+          <w:rFonts w:hint="default"/>
+          <w:lang w:val="ru-RU"/>
+        </w:rPr>
+      </w:pPr>
+      <w:r>
+        <w:rPr>
+          <w:rFonts w:hint="default"/>
+          <w:lang w:val="ru-RU"/>
+        </w:rPr>
+        <w:t>В 2015 году палата лордов британского парламента утвердила поправку в так называемый «закон о троих родителях». Она позволяет комбинировать гены троих человек при искусственном оплодотворении, так что женщины с генетическими мутациями митохондрий получают возможность завести здоровых детей. Технически эта методика — продолжение ЭКО, когда яйцеклетки и сперматозоиды соединяются в пробирке, а затем подсаживаются в матку в подходящий для наступления беременности момент. Однако дело в том, что генетический материал содержится не только в ядре яйцеклеток, но и в митохондриях: тут хранится информация о наследственных заболеваниях. И если «больные» митохондрии в яйцеклетке одной женщины в ходе ЭКО заменяют «здоровыми» митохондриями другой женщины, дефект нейтрализуется.</w:t>
+      </w:r>
+    </w:p>
+    <w:p>
+      <w:pPr>
+        <w:rPr>
+          <w:rFonts w:hint="default"/>
+          <w:lang w:val="ru-RU"/>
+        </w:rPr>
+      </w:pPr>
+    </w:p>
+    <w:p>
+      <w:pPr>
+        <w:ind w:firstLine="708" w:firstLineChars="0"/>
+        <w:rPr>
+          <w:rFonts w:hint="default"/>
+          <w:lang w:val="ru-RU"/>
+        </w:rPr>
+      </w:pPr>
+      <w:r>
+        <w:rPr>
+          <w:rFonts w:hint="default"/>
+          <w:lang w:val="ru-RU"/>
+        </w:rPr>
+        <w:t>Сегодня донор митохондрии формально не становится родителем ребенка, однако в будущем такая необходимость может возникнуть: например, в случае полигамных или гомосексуальных семей. Кроме того, если методика создания «дизайнерских детей» окажется по-настоящему успешной, она может стать такой же востребованной, как ЭКО, — и в таком случае вызовет массу споров.</w:t>
+      </w:r>
+    </w:p>
+    <w:p>
+      <w:pPr>
+        <w:ind w:firstLine="708" w:firstLineChars="0"/>
+        <w:rPr>
+          <w:rFonts w:hint="default"/>
+          <w:lang w:val="ru-RU"/>
+        </w:rPr>
+      </w:pPr>
+    </w:p>
+    <w:p>
+      <w:pPr>
+        <w:pStyle w:val="2"/>
+        <w:bidi w:val="0"/>
+        <w:rPr>
+          <w:rFonts w:hint="default"/>
+          <w:lang w:val="ru-RU"/>
+        </w:rPr>
+      </w:pPr>
+      <w:r>
+        <w:rPr>
+          <w:rFonts w:hint="default"/>
+          <w:lang w:val="ru-RU"/>
+        </w:rPr>
+        <w:t>Консервация интеллекта</w:t>
+      </w:r>
+    </w:p>
+    <w:p>
+      <w:pPr>
+        <w:ind w:firstLine="708" w:firstLineChars="0"/>
+        <w:rPr>
+          <w:rFonts w:hint="default"/>
+          <w:lang w:val="ru-RU"/>
+        </w:rPr>
+      </w:pPr>
+      <w:r>
+        <w:rPr>
+          <w:rFonts w:hint="default"/>
+          <w:lang w:val="ru-RU"/>
+        </w:rPr>
+        <w:t>Жизненный опыт человека можно рассматривать как информационный блок, который в теории может быть перезаписан на внешний носитель. Мысль о консервации интеллекта не раз появлялась в научно-фантастическом кино. Например, в короткометражном фильме «Последние минуты Карла Бранта» ученого-нейробиолога находят мертвым в его доме, и в ходе расследования выясняется, что он успел создать технологию копирования человеческой памяти на жесткий диск. Если такой диск подсоединить к специальному устройству, голова человека возникает перед исследователями в цифровой форме. «Я не мертв. Я здесь, — говорит новый Брант. — Мое тело — просто тело. Вот настоящий я».</w:t>
+      </w:r>
+    </w:p>
+    <w:p>
+      <w:pPr>
+        <w:rPr>
+          <w:rFonts w:hint="default"/>
+          <w:lang w:val="ru-RU"/>
+        </w:rPr>
+      </w:pPr>
+    </w:p>
+    <w:p>
+      <w:pPr>
+        <w:ind w:firstLine="708" w:firstLineChars="0"/>
+        <w:rPr>
+          <w:rFonts w:hint="default"/>
+          <w:lang w:val="ru-RU"/>
+        </w:rPr>
+      </w:pPr>
+      <w:r>
+        <w:rPr>
+          <w:rFonts w:hint="default"/>
+          <w:lang w:val="ru-RU"/>
+        </w:rPr>
+        <w:t>Идея сохранить себя для грядущих поколений уже не раз приходила в голову людям. Раньше чаще говорили о заморозке: в России, например, работала компания «КриоРус», которая специализировалась на сохранении тел и мозга (стоимость нейросохранения составляла 12 тыс. $). Однако с развитием компьютерных технологий сами ткани как носитель могут оказаться не нужны, — во всяком случае, если речь идет о консервации данных, а не об «оживлении». Тогда, как это часто бывает, доступ к услуге первыми получат самые богатые. Нужно ли будет выделять бесплатную квоту, и если да, то для кого? Как провести отбор, если необходимо это сделать, и как определить ценность того или иного интеллекта?</w:t>
+      </w:r>
+    </w:p>
+    <w:p>
+      <w:pPr>
+        <w:ind w:firstLine="708" w:firstLineChars="0"/>
+        <w:rPr>
+          <w:rFonts w:hint="default"/>
+          <w:lang w:val="ru-RU"/>
+        </w:rPr>
+      </w:pPr>
+    </w:p>
+    <w:p>
+      <w:pPr>
+        <w:ind w:firstLine="708" w:firstLineChars="0"/>
+        <w:rPr>
+          <w:rFonts w:hint="default"/>
+          <w:lang w:val="ru-RU"/>
+        </w:rPr>
+      </w:pPr>
+    </w:p>
+    <w:p>
+      <w:pPr>
+        <w:pStyle w:val="2"/>
+        <w:bidi w:val="0"/>
+        <w:rPr>
+          <w:rFonts w:hint="default"/>
+          <w:lang w:val="ru-RU"/>
+        </w:rPr>
+      </w:pPr>
+      <w:r>
+        <w:rPr>
+          <w:rFonts w:hint="default"/>
+          <w:lang w:val="ru-RU"/>
+        </w:rPr>
+        <w:t>Нейтрализация потенциальных убийц</w:t>
+      </w:r>
+    </w:p>
+    <w:p>
+      <w:pPr>
+        <w:rPr>
+          <w:rFonts w:hint="default"/>
+          <w:lang w:val="ru-RU"/>
+        </w:rPr>
+      </w:pPr>
+      <w:r>
+        <w:rPr>
+          <w:rFonts w:hint="default"/>
+          <w:lang w:val="ru-RU"/>
+        </w:rPr>
+        <w:t>За последние 20 лет нейробиологи и психологи провели множество тестов, которые доказывают: склонность к насилию во многом определяется нарушениями в работе мозга. Например, таким образом нередко проявляют себя диссоциальное, пограничное и нарциссическое расстройства личности (хотя, разумеется, не все люди с таким диагнозом склонны к насилию). У всех этих патологий при исследовании обнаруживаются характерные физиологические проявления: изменения миндалин, которые участвуют в формировании эмоций, изменение уровня метаболизма в передней поясной коре, которая участвует в управлении импульсивными реакциями, и др.</w:t>
+      </w:r>
+    </w:p>
+    <w:p>
+      <w:pPr>
+        <w:rPr>
+          <w:rFonts w:hint="default"/>
+          <w:lang w:val="ru-RU"/>
+        </w:rPr>
+      </w:pPr>
+    </w:p>
+    <w:p>
+      <w:pPr>
+        <w:rPr>
+          <w:rFonts w:hint="default"/>
+          <w:lang w:val="ru-RU"/>
+        </w:rPr>
+      </w:pPr>
+      <w:r>
+        <w:rPr>
+          <w:rFonts w:hint="default"/>
+          <w:lang w:val="ru-RU"/>
+        </w:rPr>
+        <w:t>Пока подобные исследования остаются не более чем просто исследованиями, — однако, возможно, в будущем они станут основой для создания технологии раннего определения склонности к насилию. Оправдана ли превентивная слежка за потенциальным убийцей, если он еще ничего не сделал?</w:t>
+      </w:r>
+    </w:p>
+    <w:p>
+      <w:pPr>
+        <w:rPr>
+          <w:rFonts w:hint="default"/>
+          <w:lang w:val="ru-RU"/>
+        </w:rPr>
+      </w:pPr>
+    </w:p>
+    <w:p>
+      <w:pPr>
+        <w:pStyle w:val="2"/>
+        <w:bidi w:val="0"/>
+        <w:rPr>
+          <w:rFonts w:hint="default"/>
+          <w:lang w:val="ru-RU"/>
+        </w:rPr>
+      </w:pPr>
+      <w:r>
+        <w:rPr>
+          <w:rFonts w:hint="default"/>
+          <w:lang w:val="ru-RU"/>
+        </w:rPr>
+        <w:t>Аборт по генетическим показаниям</w:t>
+      </w:r>
+    </w:p>
+    <w:p>
+      <w:pPr>
+        <w:rPr>
+          <w:rFonts w:hint="default"/>
+          <w:lang w:val="ru-RU"/>
+        </w:rPr>
+      </w:pPr>
+      <w:r>
+        <w:rPr>
+          <w:rFonts w:hint="default"/>
+          <w:lang w:val="ru-RU"/>
+        </w:rPr>
+        <w:t>Сегодня на ранних сроках беременности можно провести скрининг для выявления у плода синдрома Дауна и дефекта заращения невральной трубки (ДЗНТ). ДЗНТ приводит к возникновению spina bifida — расщепления позвоночника, которое можно исправить хирургическим путем, — и анэнцефалии, то есть, к отсутствию костей черепа, кожи и тканей головного мозга, которое уже никак исправить нельзя. И если в случае с синдромом Дауна ребенок может прожить полноценную жизнь, то в случае с анэнцефалией он нежизнеспособен, так что беременность может быть прервана по медицинским показаниям.</w:t>
+      </w:r>
+    </w:p>
+    <w:p>
+      <w:pPr>
+        <w:rPr>
+          <w:rFonts w:hint="default"/>
+          <w:lang w:val="ru-RU"/>
+        </w:rPr>
+      </w:pPr>
+    </w:p>
+    <w:p>
+      <w:pPr>
+        <w:rPr>
+          <w:rFonts w:hint="default"/>
+          <w:lang w:val="ru-RU"/>
+        </w:rPr>
+      </w:pPr>
+      <w:r>
+        <w:rPr>
+          <w:rFonts w:hint="default"/>
+          <w:lang w:val="ru-RU"/>
+        </w:rPr>
+        <w:t>Вполне возможно, в будущем список пренатальных анализов расширится. Их будут проводить за счет исследования генетического материала, так что родители получат шанс определить вероятность возникновения у ребенка серьезных заболеваний, например, агрессивного рака или шизофрении в тяжелой форме. Приведет ли это к росту числа абортов? Вероятно, да. Когда в Китае была развернута демографическая программа «Одна семья — один ребенок», и многие семьи стали стремиться родить сына, а не дочь, возможность определить пол зародыша позволяла избавиться от нежелательных девочек. С развитием технологий классическая дилемма «Может ли беременная женщина распоряжаться собственным телом или каждая жизнь священна?» обретает новые измерения: будет гораздо сложнее определить, кому стоит дать шанс.</w:t>
+      </w:r>
+    </w:p>
+    <w:p>
+      <w:pPr>
+        <w:rPr>
+          <w:rFonts w:hint="default"/>
+          <w:lang w:val="ru-RU"/>
+        </w:rPr>
+      </w:pPr>
+    </w:p>
+    <w:p>
+      <w:pPr>
+        <w:pStyle w:val="2"/>
+        <w:bidi w:val="0"/>
+        <w:rPr>
+          <w:rFonts w:hint="default"/>
+          <w:lang w:val="ru-RU"/>
+        </w:rPr>
+      </w:pPr>
+      <w:r>
+        <w:rPr>
+          <w:rFonts w:hint="default"/>
+          <w:lang w:val="ru-RU"/>
+        </w:rPr>
+        <w:t>Трудовые права людей из плоти и крови</w:t>
+      </w:r>
+    </w:p>
+    <w:p>
+      <w:pPr>
+        <w:rPr>
+          <w:rFonts w:hint="default"/>
+          <w:lang w:val="ru-RU"/>
+        </w:rPr>
+      </w:pPr>
+      <w:r>
+        <w:rPr>
+          <w:rFonts w:hint="default"/>
+          <w:lang w:val="ru-RU"/>
+        </w:rPr>
+        <w:t>Олимпийский бегун на короткие дистанции, шест</w:t>
+      </w:r>
       <w:bookmarkStart w:id="0" w:name="_GoBack"/>
       <w:bookmarkEnd w:id="0"/>
+      <w:r>
+        <w:rPr>
+          <w:rFonts w:hint="default"/>
+          <w:lang w:val="ru-RU"/>
+        </w:rPr>
+        <w:t>икратный чемпион летних Параолимпийских игр и участник Олимпийских игр в Лондоне Оскар Писториус принимал участие в состязаниях несмотря на то, что у него ампутированы обе ноги ниже колена. Оскар использовал изготовленные на заказ углепластиковые протезы под названием Cheetah Flex-Foot («Гибкие ноги гепарда») стоимостью 30 тысяч долларов. Из-за них у атлета возникли проблемы: его обвинили в том, что «ноги» дают ему слишком большое преимущество перед обычными спортсменами, и отстранили от участия в соревнованиях.</w:t>
+      </w:r>
+    </w:p>
+    <w:p>
+      <w:pPr>
+        <w:rPr>
+          <w:rFonts w:hint="default"/>
+          <w:lang w:val="ru-RU"/>
+        </w:rPr>
+      </w:pPr>
+    </w:p>
+    <w:p>
+      <w:pPr>
+        <w:rPr>
+          <w:rFonts w:hint="default"/>
+          <w:lang w:val="ru-RU"/>
+        </w:rPr>
+      </w:pPr>
+      <w:r>
+        <w:rPr>
+          <w:rFonts w:hint="default"/>
+          <w:lang w:val="ru-RU"/>
+        </w:rPr>
+        <w:t>Регенеративная медицина развивается быстро: сегодня существуют не только протезы из высокотехнологичных материалов вроде углепластика, но и роботизированные конечности, которые полностью заменяют настоящие, а также экзоскелеты, способные в буквальном смысле «поднять на ноги» парализованного человека. Эти разработки направлены не только на то, чтобы скомпенсировать физические недостатки человека, но и на то, чтобы повысить его силу/скорость/выносливость. Что, если киберпротезы станут обязательным условием для работы в определенных профессиях?Будет ли это справедливо?</w:t>
+      </w:r>
+    </w:p>
+    <w:p>
+      <w:pPr>
+        <w:rPr>
+          <w:rFonts w:hint="default"/>
+          <w:lang w:val="ru-RU"/>
+        </w:rPr>
+      </w:pPr>
+    </w:p>
+    <w:p>
+      <w:pPr>
+        <w:rPr>
+          <w:rFonts w:hint="default"/>
+          <w:lang w:val="en-US"/>
+        </w:rPr>
+      </w:pPr>
+      <w:r>
+        <w:rPr>
+          <w:rFonts w:hint="default"/>
+          <w:lang w:val="ru-RU"/>
+        </w:rPr>
+        <w:t>В короткометражном фильме «Настоящая кожа» можно увидеть мрачный сценарий. Бедняки, которые не могут найти место из-за отсутствия неорганических частей тела, инвалиды, у которых не хватило денег на «нормальное» восстановление, и теперь нет работы… «Никто не хочет быть целиком из мяса, — печально думает главный герой картины. — Никто не хочет болеть. Стареть. Умирать». Неравенство физических возможностей может стать настоящей катастрофой, когда к биологическим факторам добавится разница в «апгрейде».</w:t>
+      </w:r>
     </w:p>
     <w:sectPr>
       <w:pgSz w:w="11906" w:h="16838"/>
@@ -16,12 +695,40 @@
 </w:document>
 </file>
 
+<file path=word/numbering.xml><?xml version="1.0" encoding="utf-8"?>
+<w:numbering xmlns:wpc="http://schemas.microsoft.com/office/word/2010/wordprocessingCanvas" xmlns:mc="http://schemas.openxmlformats.org/markup-compatibility/2006" xmlns:o="urn:schemas-microsoft-com:office:office" xmlns:r="http://schemas.openxmlformats.org/officeDocument/2006/relationships" xmlns:m="http://schemas.openxmlformats.org/officeDocument/2006/math" xmlns:v="urn:schemas-microsoft-com:vml" xmlns:wp14="http://schemas.microsoft.com/office/word/2010/wordprocessingDrawing" xmlns:wp="http://schemas.openxmlformats.org/drawingml/2006/wordprocessingDrawing" xmlns:w10="urn:schemas-microsoft-com:office:word" xmlns:w="http://schemas.openxmlformats.org/wordprocessingml/2006/main" xmlns:w14="http://schemas.microsoft.com/office/word/2010/wordml" xmlns:wpg="http://schemas.microsoft.com/office/word/2010/wordprocessingGroup" xmlns:wpi="http://schemas.microsoft.com/office/word/2010/wordprocessingInk" xmlns:wne="http://schemas.microsoft.com/office/word/2006/wordml" xmlns:wps="http://schemas.microsoft.com/office/word/2010/wordprocessingShape" xmlns:wpsCustomData="http://www.wps.cn/officeDocument/2013/wpsCustomData" mc:Ignorable="w14 wp14">
+  <w:abstractNum w:abstractNumId="0">
+    <w:nsid w:val="DF289FAA"/>
+    <w:multiLevelType w:val="singleLevel"/>
+    <w:tmpl w:val="DF289FAA"/>
+    <w:lvl w:ilvl="0" w:tentative="0">
+      <w:start w:val="1"/>
+      <w:numFmt w:val="bullet"/>
+      <w:lvlText w:val=""/>
+      <w:lvlJc w:val="left"/>
+      <w:pPr>
+        <w:tabs>
+          <w:tab w:val="left" w:pos="420"/>
+        </w:tabs>
+        <w:ind w:left="420" w:leftChars="0" w:hanging="420" w:firstLineChars="0"/>
+      </w:pPr>
+      <w:rPr>
+        <w:rFonts w:hint="default" w:ascii="Wingdings" w:hAnsi="Wingdings"/>
+      </w:rPr>
+    </w:lvl>
+  </w:abstractNum>
+  <w:num w:numId="1">
+    <w:abstractNumId w:val="0"/>
+  </w:num>
+</w:numbering>
+</file>
+
 <file path=word/styles.xml><?xml version="1.0" encoding="utf-8"?>
 <w:styles xmlns:mc="http://schemas.openxmlformats.org/markup-compatibility/2006" xmlns:o="urn:schemas-microsoft-com:office:office" xmlns:r="http://schemas.openxmlformats.org/officeDocument/2006/relationships" xmlns:m="http://schemas.openxmlformats.org/officeDocument/2006/math" xmlns:v="urn:schemas-microsoft-com:vml" xmlns:w="http://schemas.openxmlformats.org/wordprocessingml/2006/main" xmlns:w14="http://schemas.microsoft.com/office/word/2010/wordml" xmlns:w10="urn:schemas-microsoft-com:office:word" xmlns:sl="http://schemas.openxmlformats.org/schemaLibrary/2006/main" xmlns:wpsCustomData="http://www.wps.cn/officeDocument/2013/wpsCustomData" mc:Ignorable="w14">
   <w:docDefaults>
     <w:rPrDefault>
       <w:rPr>
-        <w:rFonts w:asciiTheme="minorHAnsi" w:hAnsiTheme="minorHAnsi" w:eastAsiaTheme="minorEastAsia" w:cstheme="minorBidi"/>
+        <w:rFonts w:ascii="Times New Roman" w:hAnsi="Times New Roman" w:eastAsia="SimSun" w:cs="Times New Roman"/>
       </w:rPr>
     </w:rPrDefault>
     <w:pPrDefault/>
@@ -187,12 +894,58 @@
       <w:lang w:val="en-US" w:eastAsia="zh-CN" w:bidi="ar-SA"/>
     </w:rPr>
   </w:style>
-  <w:style w:type="character" w:default="1" w:styleId="2">
+  <w:style w:type="paragraph" w:styleId="2">
+    <w:name w:val="heading 1"/>
+    <w:basedOn w:val="1"/>
+    <w:next w:val="1"/>
+    <w:link w:val="8"/>
+    <w:qFormat/>
+    <w:uiPriority w:val="0"/>
+    <w:pPr>
+      <w:keepNext/>
+      <w:widowControl/>
+      <w:spacing w:before="240" w:after="60"/>
+      <w:jc w:val="left"/>
+      <w:outlineLvl w:val="0"/>
+    </w:pPr>
+    <w:rPr>
+      <w:rFonts w:ascii="Arial" w:hAnsi="Arial" w:cs="Arial"/>
+      <w:b/>
+      <w:bCs/>
+      <w:kern w:val="32"/>
+      <w:sz w:val="32"/>
+      <w:szCs w:val="32"/>
+    </w:rPr>
+  </w:style>
+  <w:style w:type="paragraph" w:styleId="3">
+    <w:name w:val="heading 2"/>
+    <w:next w:val="1"/>
+    <w:semiHidden/>
+    <w:unhideWhenUsed/>
+    <w:qFormat/>
+    <w:uiPriority w:val="0"/>
+    <w:pPr>
+      <w:spacing w:before="0" w:beforeAutospacing="1" w:after="0" w:afterAutospacing="1"/>
+      <w:jc w:val="left"/>
+    </w:pPr>
+    <w:rPr>
+      <w:rFonts w:hint="eastAsia" w:ascii="SimSun" w:hAnsi="SimSun" w:eastAsia="SimSun" w:cs="SimSun"/>
+      <w:b/>
+      <w:bCs/>
+      <w:i/>
+      <w:iCs/>
+      <w:kern w:val="0"/>
+      <w:sz w:val="36"/>
+      <w:szCs w:val="36"/>
+      <w:lang w:val="en-US" w:eastAsia="zh-CN" w:bidi="ar"/>
+    </w:rPr>
+  </w:style>
+  <w:style w:type="character" w:default="1" w:styleId="4">
     <w:name w:val="Default Paragraph Font"/>
     <w:semiHidden/>
     <w:uiPriority w:val="0"/>
   </w:style>
-  <w:style w:type="table" w:default="1" w:styleId="3">
+  <w:style w:type="table" w:default="1" w:styleId="5">
     <w:name w:val="Normal Table"/>
     <w:semiHidden/>
     <w:uiPriority w:val="0"/>
@@ -204,6 +957,43 @@
         <w:right w:w="108" w:type="dxa"/>
       </w:tblCellMar>
     </w:tblPr>
+  </w:style>
+  <w:style w:type="character" w:styleId="6">
+    <w:name w:val="Hyperlink"/>
+    <w:basedOn w:val="4"/>
+    <w:uiPriority w:val="0"/>
+    <w:rPr>
+      <w:color w:val="0000FF"/>
+      <w:u w:val="single"/>
+    </w:rPr>
+  </w:style>
+  <w:style w:type="paragraph" w:styleId="7">
+    <w:name w:val="Normal (Web)"/>
+    <w:uiPriority w:val="0"/>
+    <w:pPr>
+      <w:spacing w:before="0" w:beforeAutospacing="1" w:after="0" w:afterAutospacing="1"/>
+      <w:ind w:left="0" w:right="0"/>
+      <w:jc w:val="left"/>
+    </w:pPr>
+    <w:rPr>
+      <w:kern w:val="0"/>
+      <w:sz w:val="24"/>
+      <w:szCs w:val="24"/>
+      <w:lang w:val="en-US" w:eastAsia="zh-CN" w:bidi="ar"/>
+    </w:rPr>
+  </w:style>
+  <w:style w:type="character" w:customStyle="1" w:styleId="8">
+    <w:name w:val="Заголовок 1 Char"/>
+    <w:link w:val="2"/>
+    <w:uiPriority w:val="0"/>
+    <w:rPr>
+      <w:rFonts w:ascii="Arial" w:hAnsi="Arial" w:cs="Arial"/>
+      <w:b/>
+      <w:bCs/>
+      <w:kern w:val="32"/>
+      <w:sz w:val="32"/>
+      <w:szCs w:val="32"/>
+    </w:rPr>
   </w:style>
 </w:styles>
 </file>

</xml_diff>